<commit_message>
Update 2.Instrucciones de uso_GlaucoTech.docx
Instrucciones_Corregido
</commit_message>
<xml_diff>
--- a/Cert/2.Instrucciones de uso_GlaucoTech.docx
+++ b/Cert/2.Instrucciones de uso_GlaucoTech.docx
@@ -942,7 +942,13 @@
         <w:rPr>
           <w:rFonts w:cs="Calibri"/>
         </w:rPr>
-        <w:t xml:space="preserve"> de apoyo al diagnóstico. En el caso de haber un fallo</w:t>
+        <w:t xml:space="preserve"> de apoyo al diagnóstico. En </w:t>
+      </w:r>
+      <w:r>
+        <w:rPr>
+          <w:rFonts w:cs="Calibri"/>
+        </w:rPr>
+        <w:t>el caso de haber un fallo</w:t>
       </w:r>
       <w:r>
         <w:rPr>
@@ -1236,7 +1242,11 @@
         <w:t xml:space="preserve"> antes de su uso</w:t>
       </w:r>
       <w:r>
-        <w:t>. Se recomienda encarecidamente buscar atención médica si experimenta alguno de los siguientes síntomas:</w:t>
+        <w:t xml:space="preserve">. Se recomienda </w:t>
+      </w:r>
+      <w:r>
+        <w:lastRenderedPageBreak/>
+        <w:t>encarecidamente buscar atención médica si experimenta alguno de los siguientes síntomas:</w:t>
       </w:r>
     </w:p>
     <w:p>
@@ -1797,7 +1807,11 @@
         <w:t>Contáctenos” para</w:t>
       </w:r>
       <w:r>
-        <w:t xml:space="preserve"> poder comunicarse con nosotros. Una vez muestre los documentos requeridos, se le facilitara una licencia.</w:t>
+        <w:t xml:space="preserve"> poder </w:t>
+      </w:r>
+      <w:r>
+        <w:lastRenderedPageBreak/>
+        <w:t>comunicarse con nosotros. Una vez muestre los documentos requeridos, se le facilitara una licencia.</w:t>
       </w:r>
     </w:p>
     <w:p>
@@ -2032,7 +2046,10 @@
         <w:t xml:space="preserve">en esta sección de las instrucciones </w:t>
       </w:r>
       <w:r>
-        <w:t xml:space="preserve">se describe el modo de uso </w:t>
+        <w:t xml:space="preserve">se describe el modo </w:t>
+      </w:r>
+      <w:r>
+        <w:t xml:space="preserve">de uso </w:t>
       </w:r>
       <w:r>
         <w:t>del software</w:t>
@@ -2079,7 +2096,7 @@
           <w:noProof/>
         </w:rPr>
         <w:drawing>
-          <wp:inline distT="0" distB="0" distL="0" distR="0" wp14:anchorId="50116A72" wp14:editId="2A89B97B">
+          <wp:inline distT="0" distB="0" distL="0" distR="0" wp14:anchorId="50116A72" wp14:editId="1F47179D">
             <wp:extent cx="3053261" cy="2280299"/>
             <wp:effectExtent l="0" t="0" r="0" b="5715"/>
             <wp:docPr id="1475452391" name="Imagen 2" descr="Interfaz de usuario gráfica&#10;&#10;Descripción generada automáticamente con confianza baja"/>
@@ -2266,6 +2283,7 @@
         <w:jc w:val="both"/>
       </w:pPr>
       <w:r>
+        <w:lastRenderedPageBreak/>
         <w:t xml:space="preserve">En la siguiente página, </w:t>
       </w:r>
       <w:r>
@@ -2290,7 +2308,7 @@
           <w:noProof/>
         </w:rPr>
         <w:drawing>
-          <wp:inline distT="0" distB="0" distL="0" distR="0" wp14:anchorId="71D36F77" wp14:editId="0EC0EB63">
+          <wp:inline distT="0" distB="0" distL="0" distR="0" wp14:anchorId="71D36F77" wp14:editId="54B42D9F">
             <wp:extent cx="2979420" cy="2225154"/>
             <wp:effectExtent l="0" t="0" r="0" b="3810"/>
             <wp:docPr id="133549043" name="Imagen 3" descr="Interfaz de usuario gráfica, Gráfico&#10;&#10;Descripción generada automáticamente"/>
@@ -2677,6 +2695,7 @@
         <w:jc w:val="both"/>
       </w:pPr>
       <w:r>
+        <w:lastRenderedPageBreak/>
         <w:t xml:space="preserve">En </w:t>
       </w:r>
       <w:r>
@@ -2926,10 +2945,10 @@
           <w:noProof/>
         </w:rPr>
         <w:drawing>
-          <wp:inline distT="0" distB="0" distL="0" distR="0" wp14:anchorId="54893EB4" wp14:editId="530C024B">
-            <wp:extent cx="3119120" cy="2339340"/>
-            <wp:effectExtent l="0" t="0" r="5080" b="3810"/>
-            <wp:docPr id="687560761" name="Imagen 5" descr="Gráfico&#10;&#10;Descripción generada automáticamente con confianza media"/>
+          <wp:inline distT="0" distB="0" distL="0" distR="0" wp14:anchorId="1A5F52FF" wp14:editId="46919B60">
+            <wp:extent cx="3105150" cy="2327929"/>
+            <wp:effectExtent l="0" t="0" r="0" b="0"/>
+            <wp:docPr id="338804980" name="Imagen 1" descr="Interfaz de usuario gráfica, Aplicación&#10;&#10;Descripción generada automáticamente"/>
             <wp:cNvGraphicFramePr>
               <a:graphicFrameLocks xmlns:a="http://schemas.openxmlformats.org/drawingml/2006/main" noChangeAspect="1"/>
             </wp:cNvGraphicFramePr>
@@ -2937,7 +2956,7 @@
               <a:graphicData uri="http://schemas.openxmlformats.org/drawingml/2006/picture">
                 <pic:pic xmlns:pic="http://schemas.openxmlformats.org/drawingml/2006/picture">
                   <pic:nvPicPr>
-                    <pic:cNvPr id="687560761" name="Imagen 5" descr="Gráfico&#10;&#10;Descripción generada automáticamente con confianza media"/>
+                    <pic:cNvPr id="338804980" name="Imagen 1" descr="Interfaz de usuario gráfica, Aplicación&#10;&#10;Descripción generada automáticamente"/>
                     <pic:cNvPicPr/>
                   </pic:nvPicPr>
                   <pic:blipFill>
@@ -2955,7 +2974,7 @@
                   <pic:spPr>
                     <a:xfrm>
                       <a:off x="0" y="0"/>
-                      <a:ext cx="3119120" cy="2339340"/>
+                      <a:ext cx="3116014" cy="2336074"/>
                     </a:xfrm>
                     <a:prstGeom prst="rect">
                       <a:avLst/>
@@ -3007,28 +3026,19 @@
     <w:p>
       <w:pPr>
         <w:pStyle w:val="Prrafodelista"/>
-        <w:numPr>
-          <w:ilvl w:val="0"/>
-          <w:numId w:val="8"/>
-        </w:numPr>
-        <w:jc w:val="both"/>
-      </w:pPr>
-      <w:r>
-        <w:t>Uso de las características en el modelo:</w:t>
-      </w:r>
-      <w:r>
-        <w:t xml:space="preserve"> Dentro de los parámetros utilizados para la detección del glaucoma, el gráfico muestra la importancia y relevancia que ha tenido cada variable en la detección.</w:t>
-      </w:r>
-    </w:p>
-    <w:p>
-      <w:pPr>
-        <w:jc w:val="both"/>
-      </w:pPr>
-      <w:r>
-        <w:rPr>
-          <w:b/>
-          <w:bCs/>
-        </w:rPr>
+        <w:jc w:val="both"/>
+      </w:pPr>
+    </w:p>
+    <w:p>
+      <w:pPr>
+        <w:jc w:val="both"/>
+      </w:pPr>
+      <w:r>
+        <w:rPr>
+          <w:b/>
+          <w:bCs/>
+        </w:rPr>
+        <w:lastRenderedPageBreak/>
         <w:t>Botones</w:t>
       </w:r>
       <w:r>
@@ -3068,22 +3078,6 @@
       </w:r>
       <w:r>
         <w:t>Al hacer clic, aparecen los parámetros utilizados en la detección del glaucoma.</w:t>
-      </w:r>
-    </w:p>
-    <w:p>
-      <w:pPr>
-        <w:pStyle w:val="Prrafodelista"/>
-        <w:numPr>
-          <w:ilvl w:val="0"/>
-          <w:numId w:val="9"/>
-        </w:numPr>
-        <w:jc w:val="both"/>
-      </w:pPr>
-      <w:r>
-        <w:t>Más Relevantes:</w:t>
-      </w:r>
-      <w:r>
-        <w:t xml:space="preserve"> Al hacer clic, se realiza un histograma que muestra el uso de cada característica dentro de la detección del glaucoma.</w:t>
       </w:r>
     </w:p>
     <w:p>
@@ -4390,6 +4384,7 @@
       </w:rPr>
       <w:t>“</w:t>
     </w:r>
+    <w:proofErr w:type="spellStart"/>
     <w:r>
       <w:rPr>
         <w:color w:val="0A2F41" w:themeColor="accent1" w:themeShade="80"/>
@@ -4398,6 +4393,7 @@
       </w:rPr>
       <w:t>MedCore</w:t>
     </w:r>
+    <w:proofErr w:type="spellEnd"/>
     <w:r>
       <w:rPr>
         <w:noProof/>
@@ -7311,6 +7307,14 @@
 </file>
 
 <file path=customXml/item1.xml><?xml version="1.0" encoding="utf-8"?>
+<p:properties xmlns:p="http://schemas.microsoft.com/office/2006/metadata/properties" xmlns:xsi="http://www.w3.org/2001/XMLSchema-instance" xmlns:pc="http://schemas.microsoft.com/office/infopath/2007/PartnerControls">
+  <documentManagement>
+    <_activity xmlns="a60bd0ed-6c94-4ccf-b866-c76c7887cd60" xsi:nil="true"/>
+  </documentManagement>
+</p:properties>
+</file>
+
+<file path=customXml/item2.xml><?xml version="1.0" encoding="utf-8"?>
 <ct:contentTypeSchema xmlns:ct="http://schemas.microsoft.com/office/2006/metadata/contentType" xmlns:ma="http://schemas.microsoft.com/office/2006/metadata/properties/metaAttributes" ct:_="" ma:_="" ma:contentTypeName="Documento" ma:contentTypeID="0x0101004CFD171F51FA73478CA9FE425E910C9D" ma:contentTypeVersion="13" ma:contentTypeDescription="Crear nuevo documento." ma:contentTypeScope="" ma:versionID="65efb9c71fa12a42015e1712bef1605a">
   <xsd:schema xmlns:xsd="http://www.w3.org/2001/XMLSchema" xmlns:xs="http://www.w3.org/2001/XMLSchema" xmlns:p="http://schemas.microsoft.com/office/2006/metadata/properties" xmlns:ns3="a60bd0ed-6c94-4ccf-b866-c76c7887cd60" xmlns:ns4="97b8de9a-07de-4d8c-840a-97ec8fb03718" targetNamespace="http://schemas.microsoft.com/office/2006/metadata/properties" ma:root="true" ma:fieldsID="f8c8a9d5849dce9e7dd468bec265966d" ns3:_="" ns4:_="">
     <xsd:import namespace="a60bd0ed-6c94-4ccf-b866-c76c7887cd60"/>
@@ -7531,19 +7535,7 @@
 </ct:contentTypeSchema>
 </file>
 
-<file path=customXml/item2.xml><?xml version="1.0" encoding="utf-8"?>
-<p:properties xmlns:p="http://schemas.microsoft.com/office/2006/metadata/properties" xmlns:xsi="http://www.w3.org/2001/XMLSchema-instance" xmlns:pc="http://schemas.microsoft.com/office/infopath/2007/PartnerControls">
-  <documentManagement>
-    <_activity xmlns="a60bd0ed-6c94-4ccf-b866-c76c7887cd60" xsi:nil="true"/>
-  </documentManagement>
-</p:properties>
-</file>
-
 <file path=customXml/item3.xml><?xml version="1.0" encoding="utf-8"?>
-<b:Sources xmlns:b="http://schemas.openxmlformats.org/officeDocument/2006/bibliography" xmlns="http://schemas.openxmlformats.org/officeDocument/2006/bibliography" SelectedStyle="\APASixthEditionOfficeOnline.xsl" StyleName="APA" Version="6"/>
-</file>
-
-<file path=customXml/item4.xml><?xml version="1.0" encoding="utf-8"?>
 <?mso-contentType ?>
 <FormTemplates xmlns="http://schemas.microsoft.com/sharepoint/v3/contenttype/forms">
   <Display>DocumentLibraryForm</Display>
@@ -7552,7 +7544,21 @@
 </FormTemplates>
 </file>
 
+<file path=customXml/item4.xml><?xml version="1.0" encoding="utf-8"?>
+<b:Sources xmlns:b="http://schemas.openxmlformats.org/officeDocument/2006/bibliography" xmlns="http://schemas.openxmlformats.org/officeDocument/2006/bibliography" SelectedStyle="\APASixthEditionOfficeOnline.xsl" StyleName="APA" Version="6"/>
+</file>
+
 <file path=customXml/itemProps1.xml><?xml version="1.0" encoding="utf-8"?>
+<ds:datastoreItem xmlns:ds="http://schemas.openxmlformats.org/officeDocument/2006/customXml" ds:itemID="{3E93DE15-714E-4B4F-9306-13A4188FEF39}">
+  <ds:schemaRefs>
+    <ds:schemaRef ds:uri="http://schemas.microsoft.com/office/2006/metadata/properties"/>
+    <ds:schemaRef ds:uri="http://schemas.microsoft.com/office/infopath/2007/PartnerControls"/>
+    <ds:schemaRef ds:uri="a60bd0ed-6c94-4ccf-b866-c76c7887cd60"/>
+  </ds:schemaRefs>
+</ds:datastoreItem>
+</file>
+
+<file path=customXml/itemProps2.xml><?xml version="1.0" encoding="utf-8"?>
 <ds:datastoreItem xmlns:ds="http://schemas.openxmlformats.org/officeDocument/2006/customXml" ds:itemID="{8404DF67-25EE-4029-A6D9-402CEC8894D1}">
   <ds:schemaRefs>
     <ds:schemaRef ds:uri="http://schemas.microsoft.com/office/2006/metadata/contentType"/>
@@ -7571,28 +7577,18 @@
 </ds:datastoreItem>
 </file>
 
-<file path=customXml/itemProps2.xml><?xml version="1.0" encoding="utf-8"?>
-<ds:datastoreItem xmlns:ds="http://schemas.openxmlformats.org/officeDocument/2006/customXml" ds:itemID="{3E93DE15-714E-4B4F-9306-13A4188FEF39}">
+<file path=customXml/itemProps3.xml><?xml version="1.0" encoding="utf-8"?>
+<ds:datastoreItem xmlns:ds="http://schemas.openxmlformats.org/officeDocument/2006/customXml" ds:itemID="{F87C20C2-FE86-4AC0-A4AD-9110E932D61F}">
   <ds:schemaRefs>
-    <ds:schemaRef ds:uri="http://schemas.microsoft.com/office/2006/metadata/properties"/>
-    <ds:schemaRef ds:uri="http://schemas.microsoft.com/office/infopath/2007/PartnerControls"/>
-    <ds:schemaRef ds:uri="a60bd0ed-6c94-4ccf-b866-c76c7887cd60"/>
+    <ds:schemaRef ds:uri="http://schemas.microsoft.com/sharepoint/v3/contenttype/forms"/>
   </ds:schemaRefs>
 </ds:datastoreItem>
 </file>
 
-<file path=customXml/itemProps3.xml><?xml version="1.0" encoding="utf-8"?>
+<file path=customXml/itemProps4.xml><?xml version="1.0" encoding="utf-8"?>
 <ds:datastoreItem xmlns:ds="http://schemas.openxmlformats.org/officeDocument/2006/customXml" ds:itemID="{CA96BCC6-C3BB-4B81-8A66-283BE153B075}">
   <ds:schemaRefs>
     <ds:schemaRef ds:uri="http://schemas.openxmlformats.org/officeDocument/2006/bibliography"/>
   </ds:schemaRefs>
 </ds:datastoreItem>
-</file>
-
-<file path=customXml/itemProps4.xml><?xml version="1.0" encoding="utf-8"?>
-<ds:datastoreItem xmlns:ds="http://schemas.openxmlformats.org/officeDocument/2006/customXml" ds:itemID="{F87C20C2-FE86-4AC0-A4AD-9110E932D61F}">
-  <ds:schemaRefs>
-    <ds:schemaRef ds:uri="http://schemas.microsoft.com/sharepoint/v3/contenttype/forms"/>
-  </ds:schemaRefs>
-</ds:datastoreItem>
 </file>
</xml_diff>